<commit_message>
Porównanie wymagań STRQ oraz FEAT
</commit_message>
<xml_diff>
--- a/etap_drugi/PSU_B6 - Śledzenie STRQ-FEAT projekt UBEZPIECZALNIA.docx
+++ b/etap_drugi/PSU_B6 - Śledzenie STRQ-FEAT projekt UBEZPIECZALNIA.docx
@@ -134,7 +134,21 @@
               <w:rPr>
                 <w:rFonts w:ascii="Times New Roman" w:hAnsi="Times New Roman" w:cs="Times New Roman"/>
               </w:rPr>
-              <w:t>Nie spełnione</w:t>
+              <w:t xml:space="preserve">Spełnione w </w:t>
+            </w:r>
+            <w:r>
+              <w:rPr>
+                <w:rFonts w:ascii="Times New Roman" w:hAnsi="Times New Roman" w:cs="Times New Roman"/>
+                <w:b/>
+              </w:rPr>
+              <w:t>FEA</w:t>
+            </w:r>
+            <w:r>
+              <w:rPr>
+                <w:rFonts w:ascii="Times New Roman" w:hAnsi="Times New Roman" w:cs="Times New Roman"/>
+                <w:b/>
+              </w:rPr>
+              <w:t>T 5</w:t>
             </w:r>
           </w:p>
         </w:tc>
@@ -158,14 +172,7 @@
                 <w:rFonts w:ascii="Times New Roman" w:hAnsi="Times New Roman" w:cs="Times New Roman"/>
                 <w:b/>
               </w:rPr>
-              <w:t xml:space="preserve">STRQ </w:t>
-            </w:r>
-            <w:r>
-              <w:rPr>
-                <w:rFonts w:ascii="Times New Roman" w:hAnsi="Times New Roman" w:cs="Times New Roman"/>
-                <w:b/>
-              </w:rPr>
-              <w:t>2</w:t>
+              <w:t>STRQ 2</w:t>
             </w:r>
             <w:r>
               <w:rPr>
@@ -203,7 +210,21 @@
               <w:rPr>
                 <w:rFonts w:ascii="Times New Roman" w:hAnsi="Times New Roman" w:cs="Times New Roman"/>
               </w:rPr>
-              <w:t>Nie spełnione</w:t>
+              <w:t xml:space="preserve">Spełnione w </w:t>
+            </w:r>
+            <w:r>
+              <w:rPr>
+                <w:rFonts w:ascii="Times New Roman" w:hAnsi="Times New Roman" w:cs="Times New Roman"/>
+                <w:b/>
+              </w:rPr>
+              <w:t xml:space="preserve">FEAT </w:t>
+            </w:r>
+            <w:r>
+              <w:rPr>
+                <w:rFonts w:ascii="Times New Roman" w:hAnsi="Times New Roman" w:cs="Times New Roman"/>
+                <w:b/>
+              </w:rPr>
+              <w:t>6</w:t>
             </w:r>
           </w:p>
         </w:tc>
@@ -227,14 +248,7 @@
                 <w:rFonts w:ascii="Times New Roman" w:hAnsi="Times New Roman" w:cs="Times New Roman"/>
                 <w:b/>
               </w:rPr>
-              <w:t xml:space="preserve">STRQ </w:t>
-            </w:r>
-            <w:r>
-              <w:rPr>
-                <w:rFonts w:ascii="Times New Roman" w:hAnsi="Times New Roman" w:cs="Times New Roman"/>
-                <w:b/>
-              </w:rPr>
-              <w:t>3</w:t>
+              <w:t>STRQ 3</w:t>
             </w:r>
             <w:r>
               <w:rPr>
@@ -266,13 +280,41 @@
               <w:jc w:val="center"/>
               <w:rPr>
                 <w:rFonts w:ascii="Times New Roman" w:hAnsi="Times New Roman" w:cs="Times New Roman"/>
-              </w:rPr>
-            </w:pPr>
-            <w:r>
-              <w:rPr>
-                <w:rFonts w:ascii="Times New Roman" w:hAnsi="Times New Roman" w:cs="Times New Roman"/>
-              </w:rPr>
-              <w:t>Nie spełnione</w:t>
+                <w:b/>
+              </w:rPr>
+            </w:pPr>
+            <w:r>
+              <w:rPr>
+                <w:rFonts w:ascii="Times New Roman" w:hAnsi="Times New Roman" w:cs="Times New Roman"/>
+              </w:rPr>
+              <w:t xml:space="preserve">Spełnione w </w:t>
+            </w:r>
+            <w:r>
+              <w:rPr>
+                <w:rFonts w:ascii="Times New Roman" w:hAnsi="Times New Roman" w:cs="Times New Roman"/>
+                <w:b/>
+              </w:rPr>
+              <w:t>FEAT</w:t>
+            </w:r>
+            <w:r>
+              <w:rPr>
+                <w:rFonts w:ascii="Times New Roman" w:hAnsi="Times New Roman" w:cs="Times New Roman"/>
+                <w:b/>
+              </w:rPr>
+              <w:t xml:space="preserve"> 7 </w:t>
+            </w:r>
+            <w:r>
+              <w:rPr>
+                <w:rFonts w:ascii="Times New Roman" w:hAnsi="Times New Roman" w:cs="Times New Roman"/>
+              </w:rPr>
+              <w:t xml:space="preserve">i </w:t>
+            </w:r>
+            <w:r>
+              <w:rPr>
+                <w:rFonts w:ascii="Times New Roman" w:hAnsi="Times New Roman" w:cs="Times New Roman"/>
+                <w:b/>
+              </w:rPr>
+              <w:t>FEAT 5</w:t>
             </w:r>
           </w:p>
         </w:tc>
@@ -296,7 +338,52 @@
                 <w:rFonts w:ascii="Times New Roman" w:hAnsi="Times New Roman" w:cs="Times New Roman"/>
                 <w:b/>
               </w:rPr>
-              <w:t xml:space="preserve">STRQ </w:t>
+              <w:t>STRQ 4</w:t>
+            </w:r>
+            <w:r>
+              <w:rPr>
+                <w:rFonts w:ascii="Times New Roman" w:hAnsi="Times New Roman" w:cs="Times New Roman"/>
+              </w:rPr>
+              <w:t xml:space="preserve">: </w:t>
+            </w:r>
+            <w:r>
+              <w:rPr>
+                <w:rFonts w:ascii="Times New Roman" w:hAnsi="Times New Roman" w:cs="Times New Roman"/>
+              </w:rPr>
+              <w:t>Dokonanie płatności za ubezpieczenie w systemie.</w:t>
+            </w:r>
+          </w:p>
+          <w:p>
+            <w:pPr>
+              <w:rPr>
+                <w:rFonts w:ascii="Times New Roman" w:hAnsi="Times New Roman" w:cs="Times New Roman"/>
+              </w:rPr>
+            </w:pPr>
+          </w:p>
+        </w:tc>
+        <w:tc>
+          <w:tcPr>
+            <w:tcW w:w="3411" w:type="dxa"/>
+          </w:tcPr>
+          <w:p>
+            <w:pPr>
+              <w:jc w:val="center"/>
+              <w:rPr>
+                <w:rFonts w:ascii="Times New Roman" w:hAnsi="Times New Roman" w:cs="Times New Roman"/>
+              </w:rPr>
+            </w:pPr>
+            <w:r>
+              <w:rPr>
+                <w:rFonts w:ascii="Times New Roman" w:hAnsi="Times New Roman" w:cs="Times New Roman"/>
+              </w:rPr>
+              <w:t xml:space="preserve">Spełnione w </w:t>
+            </w:r>
+            <w:r>
+              <w:rPr>
+                <w:rFonts w:ascii="Times New Roman" w:hAnsi="Times New Roman" w:cs="Times New Roman"/>
+                <w:b/>
+              </w:rPr>
+              <w:t xml:space="preserve">FEAT </w:t>
             </w:r>
             <w:r>
               <w:rPr>
@@ -304,44 +391,6 @@
                 <w:b/>
               </w:rPr>
               <w:t>4</w:t>
-            </w:r>
-            <w:r>
-              <w:rPr>
-                <w:rFonts w:ascii="Times New Roman" w:hAnsi="Times New Roman" w:cs="Times New Roman"/>
-              </w:rPr>
-              <w:t xml:space="preserve">: </w:t>
-            </w:r>
-            <w:r>
-              <w:rPr>
-                <w:rFonts w:ascii="Times New Roman" w:hAnsi="Times New Roman" w:cs="Times New Roman"/>
-              </w:rPr>
-              <w:t>Dokonanie płatności za ubezpieczenie w systemie.</w:t>
-            </w:r>
-          </w:p>
-          <w:p>
-            <w:pPr>
-              <w:rPr>
-                <w:rFonts w:ascii="Times New Roman" w:hAnsi="Times New Roman" w:cs="Times New Roman"/>
-              </w:rPr>
-            </w:pPr>
-          </w:p>
-        </w:tc>
-        <w:tc>
-          <w:tcPr>
-            <w:tcW w:w="3411" w:type="dxa"/>
-          </w:tcPr>
-          <w:p>
-            <w:pPr>
-              <w:jc w:val="center"/>
-              <w:rPr>
-                <w:rFonts w:ascii="Times New Roman" w:hAnsi="Times New Roman" w:cs="Times New Roman"/>
-              </w:rPr>
-            </w:pPr>
-            <w:r>
-              <w:rPr>
-                <w:rFonts w:ascii="Times New Roman" w:hAnsi="Times New Roman" w:cs="Times New Roman"/>
-              </w:rPr>
-              <w:t>Nie spełnione</w:t>
             </w:r>
           </w:p>
         </w:tc>
@@ -365,14 +414,7 @@
                 <w:rFonts w:ascii="Times New Roman" w:hAnsi="Times New Roman" w:cs="Times New Roman"/>
                 <w:b/>
               </w:rPr>
-              <w:t xml:space="preserve">STRQ </w:t>
-            </w:r>
-            <w:r>
-              <w:rPr>
-                <w:rFonts w:ascii="Times New Roman" w:hAnsi="Times New Roman" w:cs="Times New Roman"/>
-                <w:b/>
-              </w:rPr>
-              <w:t>5</w:t>
+              <w:t>STRQ 5</w:t>
             </w:r>
             <w:r>
               <w:rPr>
@@ -386,6 +428,8 @@
               </w:rPr>
               <w:t>Zgłoszenia zdarzenia oraz pogląd jego statusu w systemie.</w:t>
             </w:r>
+            <w:bookmarkStart w:id="0" w:name="_GoBack"/>
+            <w:bookmarkEnd w:id="0"/>
           </w:p>
         </w:tc>
         <w:tc>
@@ -403,7 +447,21 @@
               <w:rPr>
                 <w:rFonts w:ascii="Times New Roman" w:hAnsi="Times New Roman" w:cs="Times New Roman"/>
               </w:rPr>
-              <w:t>Nie spełnione</w:t>
+              <w:t xml:space="preserve">Spełnione w </w:t>
+            </w:r>
+            <w:r>
+              <w:rPr>
+                <w:rFonts w:ascii="Times New Roman" w:hAnsi="Times New Roman" w:cs="Times New Roman"/>
+                <w:b/>
+              </w:rPr>
+              <w:t xml:space="preserve">FEAT </w:t>
+            </w:r>
+            <w:r>
+              <w:rPr>
+                <w:rFonts w:ascii="Times New Roman" w:hAnsi="Times New Roman" w:cs="Times New Roman"/>
+                <w:b/>
+              </w:rPr>
+              <w:t>6 i FEAT 8</w:t>
             </w:r>
           </w:p>
         </w:tc>
@@ -427,14 +485,7 @@
                 <w:rFonts w:ascii="Times New Roman" w:hAnsi="Times New Roman" w:cs="Times New Roman"/>
                 <w:b/>
               </w:rPr>
-              <w:t xml:space="preserve">STRQ </w:t>
-            </w:r>
-            <w:r>
-              <w:rPr>
-                <w:rFonts w:ascii="Times New Roman" w:hAnsi="Times New Roman" w:cs="Times New Roman"/>
-                <w:b/>
-              </w:rPr>
-              <w:t>6</w:t>
+              <w:t>STRQ 6</w:t>
             </w:r>
             <w:r>
               <w:rPr>
@@ -479,21 +530,40 @@
                 <w:rFonts w:ascii="Times New Roman" w:hAnsi="Times New Roman" w:cs="Times New Roman"/>
                 <w:b/>
               </w:rPr>
+              <w:t xml:space="preserve">FEAT </w:t>
+            </w:r>
+            <w:r>
+              <w:rPr>
+                <w:rFonts w:ascii="Times New Roman" w:hAnsi="Times New Roman" w:cs="Times New Roman"/>
+                <w:b/>
+              </w:rPr>
+              <w:t xml:space="preserve">1 </w:t>
+            </w:r>
+            <w:r>
+              <w:rPr>
+                <w:rFonts w:ascii="Times New Roman" w:hAnsi="Times New Roman" w:cs="Times New Roman"/>
+              </w:rPr>
+              <w:t>i</w:t>
+            </w:r>
+            <w:r>
+              <w:rPr>
+                <w:rFonts w:ascii="Times New Roman" w:hAnsi="Times New Roman" w:cs="Times New Roman"/>
+                <w:b/>
+              </w:rPr>
+              <w:t xml:space="preserve"> FEAT 6</w:t>
+            </w:r>
+            <w:r>
+              <w:rPr>
+                <w:rFonts w:ascii="Times New Roman" w:hAnsi="Times New Roman" w:cs="Times New Roman"/>
+              </w:rPr>
+              <w:t xml:space="preserve"> i </w:t>
+            </w:r>
+            <w:r>
+              <w:rPr>
+                <w:rFonts w:ascii="Times New Roman" w:hAnsi="Times New Roman" w:cs="Times New Roman"/>
+                <w:b/>
+              </w:rPr>
               <w:t>FEAT 3</w:t>
-            </w:r>
-            <w:r>
-              <w:rPr>
-                <w:rFonts w:ascii="Times New Roman" w:hAnsi="Times New Roman" w:cs="Times New Roman"/>
-              </w:rPr>
-              <w:t xml:space="preserve">: </w:t>
-            </w:r>
-            <w:r>
-              <w:rPr>
-                <w:rFonts w:ascii="Times New Roman" w:hAnsi="Times New Roman" w:cs="Times New Roman"/>
-                <w:sz w:val="24"/>
-                <w:szCs w:val="24"/>
-              </w:rPr>
-              <w:t>Zarządzanie użytkownikami</w:t>
             </w:r>
             <w:r>
               <w:rPr>
@@ -525,14 +595,7 @@
                 <w:rFonts w:ascii="Times New Roman" w:hAnsi="Times New Roman" w:cs="Times New Roman"/>
                 <w:b/>
               </w:rPr>
-              <w:t xml:space="preserve">STRQ </w:t>
-            </w:r>
-            <w:r>
-              <w:rPr>
-                <w:rFonts w:ascii="Times New Roman" w:hAnsi="Times New Roman" w:cs="Times New Roman"/>
-                <w:b/>
-              </w:rPr>
-              <w:t>7</w:t>
+              <w:t>STRQ 7</w:t>
             </w:r>
             <w:r>
               <w:rPr>
@@ -563,7 +626,21 @@
               <w:rPr>
                 <w:rFonts w:ascii="Times New Roman" w:hAnsi="Times New Roman" w:cs="Times New Roman"/>
               </w:rPr>
-              <w:t>Nie spełnione</w:t>
+              <w:t xml:space="preserve">Spełnione w </w:t>
+            </w:r>
+            <w:r>
+              <w:rPr>
+                <w:rFonts w:ascii="Times New Roman" w:hAnsi="Times New Roman" w:cs="Times New Roman"/>
+                <w:b/>
+              </w:rPr>
+              <w:t xml:space="preserve">FEAT </w:t>
+            </w:r>
+            <w:r>
+              <w:rPr>
+                <w:rFonts w:ascii="Times New Roman" w:hAnsi="Times New Roman" w:cs="Times New Roman"/>
+                <w:b/>
+              </w:rPr>
+              <w:t>12</w:t>
             </w:r>
           </w:p>
         </w:tc>
@@ -587,14 +664,7 @@
                 <w:rFonts w:ascii="Times New Roman" w:hAnsi="Times New Roman" w:cs="Times New Roman"/>
                 <w:b/>
               </w:rPr>
-              <w:t xml:space="preserve">STRQ </w:t>
-            </w:r>
-            <w:r>
-              <w:rPr>
-                <w:rFonts w:ascii="Times New Roman" w:hAnsi="Times New Roman" w:cs="Times New Roman"/>
-                <w:b/>
-              </w:rPr>
-              <w:t>8</w:t>
+              <w:t>STRQ 8</w:t>
             </w:r>
             <w:r>
               <w:rPr>
@@ -632,7 +702,41 @@
               <w:rPr>
                 <w:rFonts w:ascii="Times New Roman" w:hAnsi="Times New Roman" w:cs="Times New Roman"/>
               </w:rPr>
-              <w:t>Nie spełnione</w:t>
+              <w:t xml:space="preserve">Spełnione w </w:t>
+            </w:r>
+            <w:r>
+              <w:rPr>
+                <w:rFonts w:ascii="Times New Roman" w:hAnsi="Times New Roman" w:cs="Times New Roman"/>
+                <w:b/>
+              </w:rPr>
+              <w:t xml:space="preserve">FEAT </w:t>
+            </w:r>
+            <w:r>
+              <w:rPr>
+                <w:rFonts w:ascii="Times New Roman" w:hAnsi="Times New Roman" w:cs="Times New Roman"/>
+                <w:b/>
+              </w:rPr>
+              <w:t>4</w:t>
+            </w:r>
+            <w:r>
+              <w:rPr>
+                <w:rFonts w:ascii="Times New Roman" w:hAnsi="Times New Roman" w:cs="Times New Roman"/>
+              </w:rPr>
+              <w:t xml:space="preserve"> i </w:t>
+            </w:r>
+            <w:r>
+              <w:rPr>
+                <w:rFonts w:ascii="Times New Roman" w:hAnsi="Times New Roman" w:cs="Times New Roman"/>
+                <w:b/>
+              </w:rPr>
+              <w:t xml:space="preserve">FEAT </w:t>
+            </w:r>
+            <w:r>
+              <w:rPr>
+                <w:rFonts w:ascii="Times New Roman" w:hAnsi="Times New Roman" w:cs="Times New Roman"/>
+                <w:b/>
+              </w:rPr>
+              <w:t>7</w:t>
             </w:r>
           </w:p>
         </w:tc>
@@ -656,14 +760,7 @@
                 <w:rFonts w:ascii="Times New Roman" w:hAnsi="Times New Roman" w:cs="Times New Roman"/>
                 <w:b/>
               </w:rPr>
-              <w:t xml:space="preserve">STRQ </w:t>
-            </w:r>
-            <w:r>
-              <w:rPr>
-                <w:rFonts w:ascii="Times New Roman" w:hAnsi="Times New Roman" w:cs="Times New Roman"/>
-                <w:b/>
-              </w:rPr>
-              <w:t>9</w:t>
+              <w:t>STRQ 9</w:t>
             </w:r>
             <w:r>
               <w:rPr>
@@ -694,7 +791,21 @@
               <w:rPr>
                 <w:rFonts w:ascii="Times New Roman" w:hAnsi="Times New Roman" w:cs="Times New Roman"/>
               </w:rPr>
-              <w:t>Nie spełnione</w:t>
+              <w:t xml:space="preserve">Spełnione w </w:t>
+            </w:r>
+            <w:r>
+              <w:rPr>
+                <w:rFonts w:ascii="Times New Roman" w:hAnsi="Times New Roman" w:cs="Times New Roman"/>
+                <w:b/>
+              </w:rPr>
+              <w:t>FEAT</w:t>
+            </w:r>
+            <w:r>
+              <w:rPr>
+                <w:rFonts w:ascii="Times New Roman" w:hAnsi="Times New Roman" w:cs="Times New Roman"/>
+                <w:b/>
+              </w:rPr>
+              <w:t xml:space="preserve"> 6</w:t>
             </w:r>
           </w:p>
         </w:tc>
@@ -718,14 +829,7 @@
                 <w:rFonts w:ascii="Times New Roman" w:hAnsi="Times New Roman" w:cs="Times New Roman"/>
                 <w:b/>
               </w:rPr>
-              <w:t>STRQ 1</w:t>
-            </w:r>
-            <w:r>
-              <w:rPr>
-                <w:rFonts w:ascii="Times New Roman" w:hAnsi="Times New Roman" w:cs="Times New Roman"/>
-                <w:b/>
-              </w:rPr>
-              <w:t>0</w:t>
+              <w:t>STRQ 10</w:t>
             </w:r>
             <w:r>
               <w:rPr>
@@ -756,16 +860,47 @@
               <w:rPr>
                 <w:rFonts w:ascii="Times New Roman" w:hAnsi="Times New Roman" w:cs="Times New Roman"/>
               </w:rPr>
-              <w:t>Nie spełnione</w:t>
+              <w:t xml:space="preserve">Spełnione w </w:t>
+            </w:r>
+            <w:r>
+              <w:rPr>
+                <w:rFonts w:ascii="Times New Roman" w:hAnsi="Times New Roman" w:cs="Times New Roman"/>
+                <w:b/>
+              </w:rPr>
+              <w:t xml:space="preserve">FEAT </w:t>
+            </w:r>
+            <w:r>
+              <w:rPr>
+                <w:rFonts w:ascii="Times New Roman" w:hAnsi="Times New Roman" w:cs="Times New Roman"/>
+                <w:b/>
+              </w:rPr>
+              <w:t>12</w:t>
+            </w:r>
+            <w:r>
+              <w:rPr>
+                <w:rFonts w:ascii="Times New Roman" w:hAnsi="Times New Roman" w:cs="Times New Roman"/>
+              </w:rPr>
+              <w:t xml:space="preserve"> i </w:t>
+            </w:r>
+            <w:r>
+              <w:rPr>
+                <w:rFonts w:ascii="Times New Roman" w:hAnsi="Times New Roman" w:cs="Times New Roman"/>
+                <w:b/>
+              </w:rPr>
+              <w:t>FEAT</w:t>
+            </w:r>
+            <w:r>
+              <w:rPr>
+                <w:rFonts w:ascii="Times New Roman" w:hAnsi="Times New Roman" w:cs="Times New Roman"/>
+                <w:b/>
+              </w:rPr>
+              <w:t xml:space="preserve"> 6</w:t>
             </w:r>
           </w:p>
         </w:tc>
       </w:tr>
     </w:tbl>
-    <w:p>
-      <w:bookmarkStart w:id="0" w:name="_GoBack"/>
-      <w:bookmarkEnd w:id="0"/>
-    </w:p>
+    <w:p/>
     <w:sectPr>
       <w:pgSz w:w="11906" w:h="16838"/>
       <w:pgMar w:top="1417" w:right="1417" w:bottom="1417" w:left="1417" w:header="708" w:footer="708" w:gutter="0"/>

</xml_diff>